<commit_message>
added 2nd reference citation
</commit_message>
<xml_diff>
--- a/analysis/paper/paper.docx
+++ b/analysis/paper/paper.docx
@@ -859,6 +859,14 @@
       </w:r>
       <w:r>
         <w:t xml:space="preserve">(Marwick, 2017)</w:t>
+      </w:r>
+    </w:p>
+    <w:p>
+      <w:pPr>
+        <w:pStyle w:val="BodyText"/>
+      </w:pPr>
+      <w:r>
+        <w:t xml:space="preserve">(Friedlander, 2009)</w:t>
       </w:r>
     </w:p>
     <w:bookmarkEnd w:id="21"/>
@@ -1064,7 +1072,7 @@
       </w:r>
     </w:p>
     <w:bookmarkEnd w:id="28"/>
-    <w:bookmarkStart w:id="33" w:name="references"/>
+    <w:bookmarkStart w:id="34" w:name="references"/>
     <w:p>
       <w:pPr>
         <w:pStyle w:val="Heading1"/>
@@ -1082,14 +1090,14 @@
         <w:t xml:space="preserve">References</w:t>
       </w:r>
     </w:p>
-    <w:bookmarkStart w:id="31" w:name="refs"/>
-    <w:bookmarkStart w:id="30" w:name="ref-Marwick2017"/>
+    <w:bookmarkStart w:id="32" w:name="refs"/>
+    <w:bookmarkStart w:id="30" w:name="ref-Friedlander2009"/>
     <w:p>
       <w:pPr>
         <w:pStyle w:val="Bibliography"/>
       </w:pPr>
       <w:r>
-        <w:t xml:space="preserve">Marwick, B., 2017. Computational reproducibility in archaeological research: Basic principles and a case study of their implementation. Journal of Archaeological Method and Theory 24, 424–450.</w:t>
+        <w:t xml:space="preserve">Friedlander, K.K., A., 2009. A marine biogeographic assessment of the northwest hawaiian islands. NOAA 24, 01–363.</w:t>
       </w:r>
       <w:r>
         <w:t xml:space="preserve"> </w:t>
@@ -1104,13 +1112,34 @@
       </w:hyperlink>
     </w:p>
     <w:bookmarkEnd w:id="30"/>
+    <w:bookmarkStart w:id="31" w:name="ref-Marwick2017"/>
+    <w:p>
+      <w:pPr>
+        <w:pStyle w:val="Bibliography"/>
+      </w:pPr>
+      <w:r>
+        <w:t xml:space="preserve">Marwick, B., 2017. Computational reproducibility in archaeological research: Basic principles and a case study of their implementation. Journal of Archaeological Method and Theory 24, 424–450.</w:t>
+      </w:r>
+      <w:r>
+        <w:t xml:space="preserve"> </w:t>
+      </w:r>
+      <w:hyperlink r:id="rId29">
+        <w:r>
+          <w:rPr>
+            <w:rStyle w:val="Hyperlink"/>
+          </w:rPr>
+          <w:t xml:space="preserve">https://doi.org/10.1007/s10816-015-9272-9</w:t>
+        </w:r>
+      </w:hyperlink>
+    </w:p>
     <w:bookmarkEnd w:id="31"/>
+    <w:bookmarkEnd w:id="32"/>
     <w:p>
       <w:r>
         <w:br w:type="page"/>
       </w:r>
     </w:p>
-    <w:bookmarkStart w:id="32" w:name="colophon"/>
+    <w:bookmarkStart w:id="33" w:name="colophon"/>
     <w:p>
       <w:pPr>
         <w:pStyle w:val="Heading3"/>
@@ -1133,7 +1162,7 @@
         <w:pStyle w:val="FirstParagraph"/>
       </w:pPr>
       <w:r>
-        <w:t xml:space="preserve">This report was generated on 2021-08-24 13:05:31 using the following computational environment and dependencies:</w:t>
+        <w:t xml:space="preserve">This report was generated on 2021-08-24 17:03:59 using the following computational environment and dependencies:</w:t>
       </w:r>
     </w:p>
     <w:p>
@@ -1650,8 +1679,37 @@
         <w:t xml:space="preserve">The current Git commit details are:</w:t>
       </w:r>
     </w:p>
-    <w:bookmarkEnd w:id="32"/>
+    <w:p>
+      <w:pPr>
+        <w:pStyle w:val="SourceCode"/>
+      </w:pPr>
+      <w:r>
+        <w:rPr>
+          <w:rStyle w:val="VerbatimChar"/>
+        </w:rPr>
+        <w:t xml:space="preserve">#&gt; Local:    master C:/Users/julia/Documents/_MEDS/EDS_214/Day02/reproducible paper/mypaper</w:t>
+      </w:r>
+      <w:r>
+        <w:br/>
+      </w:r>
+      <w:r>
+        <w:rPr>
+          <w:rStyle w:val="VerbatimChar"/>
+        </w:rPr>
+        <w:t xml:space="preserve">#&gt; Remote:   master @ origin (https://github.com/juliaparish/mypaper.git)</w:t>
+      </w:r>
+      <w:r>
+        <w:br/>
+      </w:r>
+      <w:r>
+        <w:rPr>
+          <w:rStyle w:val="VerbatimChar"/>
+        </w:rPr>
+        <w:t xml:space="preserve">#&gt; Head:     [869b10a] 2021-08-24: Add GitHub links to DESCRIPTION</w:t>
+      </w:r>
+    </w:p>
     <w:bookmarkEnd w:id="33"/>
+    <w:bookmarkEnd w:id="34"/>
     <w:sectPr>
       <w:pgSz w:w="12240" w:h="15840"/>
       <w:pgMar w:top="1440" w:right="1440" w:bottom="1440" w:left="1440" w:header="720" w:footer="720" w:gutter="0"/>

</xml_diff>